<commit_message>
Add new content - gsap formation
</commit_message>
<xml_diff>
--- a/Les-base-du-JavaScript.docx
+++ b/Les-base-du-JavaScript.docx
@@ -819,29 +819,6 @@
           <w:sz w:val="24"/>
           <w:szCs w:val="24"/>
         </w:rPr>
-        <w:t>CSS formater</w:t>
-      </w:r>
-    </w:p>
-    <w:p>
-      <w:pPr>
-        <w:pStyle w:val="Paragraphedeliste"/>
-        <w:numPr>
-          <w:ilvl w:val="1"/>
-          <w:numId w:val="4"/>
-        </w:numPr>
-        <w:rPr>
-          <w:color w:val="202122"/>
-          <w:sz w:val="24"/>
-          <w:szCs w:val="24"/>
-        </w:rPr>
-      </w:pPr>
-      <w:r>
-        <w:rPr>
-          <w:rFonts w:ascii="Calibri" w:eastAsia="Calibri" w:hAnsi="Calibri" w:cs="Calibri"/>
-          <w:color w:val="202122"/>
-          <w:sz w:val="24"/>
-          <w:szCs w:val="24"/>
-        </w:rPr>
         <w:t>Debugger for Chrome</w:t>
       </w:r>
     </w:p>
@@ -1890,7 +1867,41 @@
           <w:bCs/>
           <w:u w:val="single"/>
         </w:rPr>
-        <w:t xml:space="preserve"> values (valeur considéré non </w:t>
+        <w:t xml:space="preserve"> values (</w:t>
+      </w:r>
+      <w:proofErr w:type="gramStart"/>
+      <w:r>
+        <w:rPr>
+          <w:b/>
+          <w:bCs/>
+          <w:u w:val="single"/>
+        </w:rPr>
+        <w:t>valeur considéré</w:t>
+      </w:r>
+      <w:proofErr w:type="gramEnd"/>
+      <w:r>
+        <w:rPr>
+          <w:b/>
+          <w:bCs/>
+          <w:u w:val="single"/>
+        </w:rPr>
+        <w:t xml:space="preserve"> </w:t>
+      </w:r>
+      <w:r>
+        <w:rPr>
+          <w:b/>
+          <w:bCs/>
+          <w:u w:val="single"/>
+        </w:rPr>
+        <w:t xml:space="preserve">comme </w:t>
+      </w:r>
+      <w:r>
+        <w:rPr>
+          <w:b/>
+          <w:bCs/>
+          <w:u w:val="single"/>
+        </w:rPr>
+        <w:t xml:space="preserve">non </w:t>
       </w:r>
       <w:proofErr w:type="spellStart"/>
       <w:r>
@@ -2171,7 +2182,19 @@
           <w:rPr>
             <w:rStyle w:val="Lienhypertexte"/>
           </w:rPr>
-          <w:t>https://www.programiz.com/javascript/switch-statement#example</w:t>
+          <w:t>https://ww</w:t>
+        </w:r>
+        <w:r>
+          <w:rPr>
+            <w:rStyle w:val="Lienhypertexte"/>
+          </w:rPr>
+          <w:t>w</w:t>
+        </w:r>
+        <w:r>
+          <w:rPr>
+            <w:rStyle w:val="Lienhypertexte"/>
+          </w:rPr>
+          <w:t>.programiz.com/javascript/switch-statement#example</w:t>
         </w:r>
       </w:hyperlink>
     </w:p>
@@ -4293,6 +4316,7 @@
     <w:lsdException w:name="HTML Sample" w:semiHidden="1" w:unhideWhenUsed="1"/>
     <w:lsdException w:name="HTML Typewriter" w:semiHidden="1" w:unhideWhenUsed="1"/>
     <w:lsdException w:name="HTML Variable" w:semiHidden="1" w:unhideWhenUsed="1"/>
+    <w:lsdException w:name="Normal Table" w:semiHidden="1" w:unhideWhenUsed="1"/>
     <w:lsdException w:name="annotation subject" w:semiHidden="1" w:unhideWhenUsed="1"/>
     <w:lsdException w:name="No List" w:semiHidden="1" w:unhideWhenUsed="1"/>
     <w:lsdException w:name="Outline List 1" w:semiHidden="1" w:unhideWhenUsed="1"/>
@@ -4335,8 +4359,11 @@
     <w:lsdException w:name="Table Contemporary" w:semiHidden="1" w:unhideWhenUsed="1"/>
     <w:lsdException w:name="Table Elegant" w:semiHidden="1" w:unhideWhenUsed="1"/>
     <w:lsdException w:name="Table Professional" w:semiHidden="1" w:unhideWhenUsed="1"/>
+    <w:lsdException w:name="Table Subtle 1" w:semiHidden="1" w:unhideWhenUsed="1"/>
     <w:lsdException w:name="Table Subtle 2" w:semiHidden="1" w:unhideWhenUsed="1"/>
     <w:lsdException w:name="Table Web 1" w:semiHidden="1" w:unhideWhenUsed="1"/>
+    <w:lsdException w:name="Table Web 2" w:semiHidden="1" w:unhideWhenUsed="1"/>
+    <w:lsdException w:name="Table Web 3" w:semiHidden="1" w:unhideWhenUsed="1"/>
     <w:lsdException w:name="Balloon Text" w:semiHidden="1" w:unhideWhenUsed="1"/>
     <w:lsdException w:name="Table Grid" w:uiPriority="39"/>
     <w:lsdException w:name="Table Theme" w:semiHidden="1" w:unhideWhenUsed="1"/>
@@ -4679,6 +4706,18 @@
       <w:szCs w:val="18"/>
     </w:rPr>
   </w:style>
+  <w:style w:type="character" w:styleId="Lienhypertextesuivivisit">
+    <w:name w:val="FollowedHyperlink"/>
+    <w:basedOn w:val="Policepardfaut"/>
+    <w:uiPriority w:val="99"/>
+    <w:semiHidden/>
+    <w:unhideWhenUsed/>
+    <w:rsid w:val="0005232D"/>
+    <w:rPr>
+      <w:color w:val="954F72" w:themeColor="followedHyperlink"/>
+      <w:u w:val="single"/>
+    </w:rPr>
+  </w:style>
 </w:styles>
 </file>
 

</xml_diff>